<commit_message>
added remaining weekdays to working draft
</commit_message>
<xml_diff>
--- a/Psalmody Source/16 Tuesday Psali Adam.docx
+++ b/Psalmody Source/16 Tuesday Psali Adam.docx
@@ -1,12 +1,12 @@
 
 <file path=word/document.xml><?xml version="1.0" encoding="utf-8"?>
-<w:document xmlns:ve="http://schemas.openxmlformats.org/markup-compatibility/2006" xmlns:o="urn:schemas-microsoft-com:office:office" xmlns:r="http://schemas.openxmlformats.org/officeDocument/2006/relationships" xmlns:m="http://schemas.openxmlformats.org/officeDocument/2006/math" xmlns:v="urn:schemas-microsoft-com:vml" xmlns:wp="http://schemas.openxmlformats.org/drawingml/2006/wordprocessingDrawing" xmlns:w10="urn:schemas-microsoft-com:office:word" xmlns:w="http://schemas.openxmlformats.org/wordprocessingml/2006/main" xmlns:wne="http://schemas.microsoft.com/office/word/2006/wordml">
+<w:document xmlns:wpc="http://schemas.microsoft.com/office/word/2010/wordprocessingCanvas" xmlns:mc="http://schemas.openxmlformats.org/markup-compatibility/2006" xmlns:o="urn:schemas-microsoft-com:office:office" xmlns:r="http://schemas.openxmlformats.org/officeDocument/2006/relationships" xmlns:m="http://schemas.openxmlformats.org/officeDocument/2006/math" xmlns:v="urn:schemas-microsoft-com:vml" xmlns:wp14="http://schemas.microsoft.com/office/word/2010/wordprocessingDrawing" xmlns:wp="http://schemas.openxmlformats.org/drawingml/2006/wordprocessingDrawing" xmlns:w10="urn:schemas-microsoft-com:office:word" xmlns:w="http://schemas.openxmlformats.org/wordprocessingml/2006/main" xmlns:w14="http://schemas.microsoft.com/office/word/2010/wordml" xmlns:wpg="http://schemas.microsoft.com/office/word/2010/wordprocessingGroup" xmlns:wpi="http://schemas.microsoft.com/office/word/2010/wordprocessingInk" xmlns:wne="http://schemas.microsoft.com/office/word/2006/wordml" xmlns:wps="http://schemas.microsoft.com/office/word/2010/wordprocessingShape" mc:Ignorable="w14 wp14">
   <w:body>
     <w:tbl>
       <w:tblPr>
         <w:tblStyle w:val="TableGrid"/>
         <w:tblW w:w="5000" w:type="pct"/>
-        <w:tblLook w:val="0420"/>
+        <w:tblLook w:val="0420" w:firstRow="1" w:lastRow="0" w:firstColumn="0" w:lastColumn="0" w:noHBand="0" w:noVBand="1"/>
       </w:tblPr>
       <w:tblGrid>
         <w:gridCol w:w="2719"/>
@@ -98,6 +98,7 @@
             <w:pPr>
               <w:pStyle w:val="CopticVersemulti-line"/>
             </w:pPr>
+            <w:bookmarkStart w:id="0" w:name="_GoBack" w:colFirst="5" w:colLast="5"/>
             <w:r>
               <w:t xml:space="preserve">Ⲁⲙⲟⲩ </w:t>
             </w:r>
@@ -319,6 +320,9 @@
             </w:r>
           </w:p>
           <w:p>
+            <w:pPr>
+              <w:pStyle w:val="EngHangEnd"/>
+            </w:pPr>
             <w:r>
               <w:t>E</w:t>
             </w:r>
@@ -524,7 +528,7 @@
           </w:p>
           <w:p>
             <w:pPr>
-              <w:pStyle w:val="EngHang"/>
+              <w:pStyle w:val="EngHangEnd"/>
             </w:pPr>
             <w:r>
               <w:t>Upon on.</w:t>
@@ -677,7 +681,15 @@
           </w:tcPr>
           <w:p>
             <w:r>
-              <w:t>So that I may speak: small honors: about Your holy: and blessed Name.</w:t>
+              <w:t xml:space="preserve">So that I may speak: small honors: about </w:t>
+            </w:r>
+            <w:proofErr w:type="gramStart"/>
+            <w:r>
+              <w:t>Your</w:t>
+            </w:r>
+            <w:proofErr w:type="gramEnd"/>
+            <w:r>
+              <w:t xml:space="preserve"> holy: and blessed Name.</w:t>
             </w:r>
           </w:p>
         </w:tc>
@@ -740,6 +752,9 @@
             </w:r>
           </w:p>
           <w:p>
+            <w:pPr>
+              <w:pStyle w:val="EngHangEnd"/>
+            </w:pPr>
             <w:r>
               <w:t>And blessed N</w:t>
             </w:r>
@@ -958,6 +973,9 @@
             </w:r>
           </w:p>
           <w:p>
+            <w:pPr>
+              <w:pStyle w:val="EngHangEnd"/>
+            </w:pPr>
             <w:r>
               <w:t>W</w:t>
             </w:r>
@@ -965,8 +983,13 @@
               <w:t>ho are upon</w:t>
             </w:r>
             <w:r>
-              <w:t xml:space="preserve"> the earth.</w:t>
-            </w:r>
+              <w:t xml:space="preserve"> the </w:t>
+            </w:r>
+            <w:proofErr w:type="gramStart"/>
+            <w:r>
+              <w:t>earth.</w:t>
+            </w:r>
+            <w:proofErr w:type="gramEnd"/>
           </w:p>
         </w:tc>
         <w:tc>
@@ -1011,8 +1034,13 @@
               <w:t>ho are upon</w:t>
             </w:r>
             <w:r>
-              <w:t xml:space="preserve"> the earth.</w:t>
-            </w:r>
+              <w:t xml:space="preserve"> the </w:t>
+            </w:r>
+            <w:proofErr w:type="gramStart"/>
+            <w:r>
+              <w:t>earth.</w:t>
+            </w:r>
+            <w:proofErr w:type="gramEnd"/>
           </w:p>
         </w:tc>
       </w:tr>
@@ -1144,18 +1172,18 @@
             <w:r>
               <w:t xml:space="preserve">Who </w:t>
             </w:r>
-            <w:commentRangeStart w:id="0"/>
+            <w:commentRangeStart w:id="1"/>
             <w:r>
               <w:t>wandered</w:t>
             </w:r>
-            <w:commentRangeEnd w:id="0"/>
+            <w:commentRangeEnd w:id="1"/>
             <w:r>
               <w:rPr>
                 <w:rStyle w:val="CommentReference"/>
                 <w:rFonts w:ascii="Times New Roman" w:eastAsiaTheme="minorHAnsi" w:hAnsi="Times New Roman" w:cstheme="minorBidi"/>
                 <w:color w:val="auto"/>
               </w:rPr>
-              <w:commentReference w:id="0"/>
+              <w:commentReference w:id="1"/>
             </w:r>
           </w:p>
           <w:p>
@@ -1184,22 +1212,26 @@
             </w:r>
           </w:p>
           <w:p>
-            <w:r>
+            <w:pPr>
+              <w:pStyle w:val="EngHangEnd"/>
+            </w:pPr>
+            <w:r>
+              <w:lastRenderedPageBreak/>
               <w:t>A</w:t>
             </w:r>
             <w:r>
               <w:t xml:space="preserve">nd </w:t>
             </w:r>
-            <w:commentRangeStart w:id="1"/>
+            <w:commentRangeStart w:id="2"/>
             <w:r>
               <w:t>cold and frost</w:t>
             </w:r>
-            <w:commentRangeEnd w:id="1"/>
+            <w:commentRangeEnd w:id="2"/>
             <w:r>
               <w:rPr>
                 <w:rStyle w:val="CommentReference"/>
               </w:rPr>
-              <w:commentReference w:id="1"/>
+              <w:commentReference w:id="2"/>
             </w:r>
             <w:r>
               <w:t>.</w:t>
@@ -1215,6 +1247,7 @@
               <w:pStyle w:val="EngHang"/>
             </w:pPr>
             <w:r>
+              <w:lastRenderedPageBreak/>
               <w:t xml:space="preserve">Who wandered forth </w:t>
             </w:r>
           </w:p>
@@ -1415,6 +1448,9 @@
             </w:r>
           </w:p>
           <w:p>
+            <w:pPr>
+              <w:pStyle w:val="EngHangEnd"/>
+            </w:pPr>
             <w:r>
               <w:t>O</w:t>
             </w:r>
@@ -1585,7 +1621,15 @@
           </w:tcPr>
           <w:p>
             <w:r>
-              <w:t>But Your holy Name: O my Lord Jesus: is strength for them: in all their distress.</w:t>
+              <w:t xml:space="preserve">But </w:t>
+            </w:r>
+            <w:proofErr w:type="gramStart"/>
+            <w:r>
+              <w:t>Your</w:t>
+            </w:r>
+            <w:proofErr w:type="gramEnd"/>
+            <w:r>
+              <w:t xml:space="preserve"> holy Name: O my Lord Jesus: is strength for them: in all their distress.</w:t>
             </w:r>
           </w:p>
         </w:tc>
@@ -1634,6 +1678,9 @@
             </w:r>
           </w:p>
           <w:p>
+            <w:pPr>
+              <w:pStyle w:val="EngHangEnd"/>
+            </w:pPr>
             <w:r>
               <w:t>I</w:t>
             </w:r>
@@ -1832,19 +1879,22 @@
             </w:r>
           </w:p>
           <w:p>
-            <w:commentRangeStart w:id="2"/>
+            <w:pPr>
+              <w:pStyle w:val="EngHangEnd"/>
+            </w:pPr>
+            <w:commentRangeStart w:id="3"/>
             <w:r>
               <w:t>From</w:t>
             </w:r>
             <w:r>
               <w:t xml:space="preserve"> </w:t>
             </w:r>
-            <w:commentRangeEnd w:id="2"/>
+            <w:commentRangeEnd w:id="3"/>
             <w:r>
               <w:rPr>
                 <w:rStyle w:val="CommentReference"/>
               </w:rPr>
-              <w:commentReference w:id="2"/>
+              <w:commentReference w:id="3"/>
             </w:r>
             <w:r>
               <w:t>all their tribulations.</w:t>
@@ -2059,6 +2109,9 @@
             </w:r>
           </w:p>
           <w:p>
+            <w:pPr>
+              <w:pStyle w:val="EngHangEnd"/>
+            </w:pPr>
             <w:r>
               <w:t>T</w:t>
             </w:r>
@@ -2209,244 +2262,11 @@
               <w:pStyle w:val="EngHangEnd"/>
             </w:pPr>
             <w:r>
+              <w:lastRenderedPageBreak/>
               <w:t>M</w:t>
             </w:r>
             <w:r>
               <w:t>ore than honey.</w:t>
-            </w:r>
-          </w:p>
-        </w:tc>
-        <w:tc>
-          <w:tcPr>
-            <w:tcW w:w="714" w:type="pct"/>
-          </w:tcPr>
-          <w:p>
-            <w:r>
-              <w:rPr>
-                <w:rFonts w:ascii="PalatinoLinotype-Roman" w:hAnsi="PalatinoLinotype-Roman" w:cs="PalatinoLinotype-Roman"/>
-              </w:rPr>
-              <w:t>For them it was, a fountain of living water, sweeter than honey, in their mouths.</w:t>
-            </w:r>
-          </w:p>
-        </w:tc>
-        <w:tc>
-          <w:tcPr>
-            <w:tcW w:w="702" w:type="pct"/>
-          </w:tcPr>
-          <w:p>
-            <w:r>
-              <w:t>It is for them: a fountain of living water: sweet in their throats: more than honey;</w:t>
-            </w:r>
-          </w:p>
-        </w:tc>
-        <w:tc>
-          <w:tcPr>
-            <w:tcW w:w="709" w:type="pct"/>
-          </w:tcPr>
-          <w:p>
-            <w:r>
-              <w:t>For them it is: a spring of living water: sweeter than honey: in their mouths.</w:t>
-            </w:r>
-          </w:p>
-        </w:tc>
-        <w:tc>
-          <w:tcPr>
-            <w:tcW w:w="721" w:type="pct"/>
-          </w:tcPr>
-          <w:p>
-            <w:pPr>
-              <w:pStyle w:val="EngHang"/>
-            </w:pPr>
-            <w:r>
-              <w:t>It is to them a fountain</w:t>
-            </w:r>
-          </w:p>
-          <w:p>
-            <w:pPr>
-              <w:pStyle w:val="EngHang"/>
-            </w:pPr>
-            <w:r>
-              <w:t>O</w:t>
-            </w:r>
-            <w:r>
-              <w:t xml:space="preserve">f </w:t>
-            </w:r>
-            <w:r>
-              <w:t>living water</w:t>
-            </w:r>
-            <w:r>
-              <w:t xml:space="preserve">, </w:t>
-            </w:r>
-          </w:p>
-          <w:p>
-            <w:pPr>
-              <w:pStyle w:val="EngHang"/>
-            </w:pPr>
-            <w:r>
-              <w:t>S</w:t>
-            </w:r>
-            <w:r>
-              <w:t>weet</w:t>
-            </w:r>
-            <w:r>
-              <w:t>er than honey</w:t>
-            </w:r>
-          </w:p>
-          <w:p>
-            <w:pPr>
-              <w:pStyle w:val="EngHang"/>
-            </w:pPr>
-            <w:r>
-              <w:t>In their mouths</w:t>
-            </w:r>
-            <w:r>
-              <w:t>.</w:t>
-            </w:r>
-          </w:p>
-        </w:tc>
-        <w:tc>
-          <w:tcPr>
-            <w:tcW w:w="722" w:type="pct"/>
-          </w:tcPr>
-          <w:p>
-            <w:pPr>
-              <w:pStyle w:val="EngHang"/>
-            </w:pPr>
-            <w:r>
-              <w:t>It is to them a fountain</w:t>
-            </w:r>
-          </w:p>
-          <w:p>
-            <w:pPr>
-              <w:pStyle w:val="EngHang"/>
-            </w:pPr>
-            <w:r>
-              <w:t>O</w:t>
-            </w:r>
-            <w:r>
-              <w:t xml:space="preserve">f </w:t>
-            </w:r>
-            <w:r>
-              <w:t>living water</w:t>
-            </w:r>
-            <w:r>
-              <w:t xml:space="preserve">, </w:t>
-            </w:r>
-          </w:p>
-          <w:p>
-            <w:pPr>
-              <w:pStyle w:val="EngHang"/>
-            </w:pPr>
-            <w:r>
-              <w:t>S</w:t>
-            </w:r>
-            <w:r>
-              <w:t>weet</w:t>
-            </w:r>
-            <w:r>
-              <w:t>er than honey</w:t>
-            </w:r>
-          </w:p>
-          <w:p>
-            <w:r>
-              <w:t>In their mouths</w:t>
-            </w:r>
-            <w:r>
-              <w:t>.</w:t>
-            </w:r>
-          </w:p>
-        </w:tc>
-      </w:tr>
-      <w:tr>
-        <w:tc>
-          <w:tcPr>
-            <w:tcW w:w="718" w:type="pct"/>
-          </w:tcPr>
-          <w:p>
-            <w:pPr>
-              <w:pStyle w:val="CopticVersemulti-line"/>
-            </w:pPr>
-            <w:r>
-              <w:t>Ⲁⲩϣⲁⲛⲫⲓⲣⲓ ⲉ̀ⲣⲟϥ</w:t>
-            </w:r>
-          </w:p>
-          <w:p>
-            <w:pPr>
-              <w:pStyle w:val="CopticVersemulti-line"/>
-            </w:pPr>
-            <w:r>
-              <w:t>ϣⲁⲣⲉ ⲡⲟⲩϩⲏⲧ ⲟⲩⲛⲟϥ</w:t>
-            </w:r>
-          </w:p>
-          <w:p>
-            <w:pPr>
-              <w:pStyle w:val="CopticVersemulti-line"/>
-            </w:pPr>
-            <w:r>
-              <w:lastRenderedPageBreak/>
-              <w:t>ⲛ̀ⲧⲉⲥⲫⲓⲣⲓ ⲉ̀ⲃⲟⲗ</w:t>
-            </w:r>
-          </w:p>
-          <w:p>
-            <w:pPr>
-              <w:pStyle w:val="CopticVerse"/>
-            </w:pPr>
-            <w:r>
-              <w:t>ⲛ̀ϫⲉ ⲧⲟⲩⲕⲉⲣⲥⲁⲣⲝ</w:t>
-            </w:r>
-          </w:p>
-        </w:tc>
-        <w:tc>
-          <w:tcPr>
-            <w:tcW w:w="714" w:type="pct"/>
-          </w:tcPr>
-          <w:p>
-            <w:pPr>
-              <w:pStyle w:val="EngHang"/>
-            </w:pPr>
-            <w:r>
-              <w:lastRenderedPageBreak/>
-              <w:t>When they declare it</w:t>
-            </w:r>
-            <w:r>
-              <w:t>,</w:t>
-            </w:r>
-          </w:p>
-          <w:p>
-            <w:pPr>
-              <w:pStyle w:val="EngHang"/>
-            </w:pPr>
-            <w:r>
-              <w:t>T</w:t>
-            </w:r>
-            <w:r>
-              <w:t xml:space="preserve">heir hearts will become </w:t>
-            </w:r>
-            <w:r>
-              <w:lastRenderedPageBreak/>
-              <w:t xml:space="preserve">joyful; </w:t>
-            </w:r>
-          </w:p>
-          <w:p>
-            <w:pPr>
-              <w:pStyle w:val="EngHang"/>
-            </w:pPr>
-            <w:r>
-              <w:t xml:space="preserve">And </w:t>
-            </w:r>
-            <w:r>
-              <w:t xml:space="preserve">also </w:t>
-            </w:r>
-          </w:p>
-          <w:p>
-            <w:pPr>
-              <w:pStyle w:val="EngHangEnd"/>
-            </w:pPr>
-            <w:r>
-              <w:t>T</w:t>
-            </w:r>
-            <w:r>
-              <w:t>heir flesh blossoms.</w:t>
             </w:r>
           </w:p>
         </w:tc>
@@ -2460,133 +2280,147 @@
                 <w:rFonts w:ascii="PalatinoLinotype-Roman" w:hAnsi="PalatinoLinotype-Roman" w:cs="PalatinoLinotype-Roman"/>
               </w:rPr>
               <w:lastRenderedPageBreak/>
-              <w:t xml:space="preserve">When they call upon it, their hearts rejoiced, and their </w:t>
-            </w:r>
+              <w:t xml:space="preserve">For them it </w:t>
+            </w:r>
+            <w:proofErr w:type="gramStart"/>
             <w:r>
               <w:rPr>
                 <w:rFonts w:ascii="PalatinoLinotype-Roman" w:hAnsi="PalatinoLinotype-Roman" w:cs="PalatinoLinotype-Roman"/>
               </w:rPr>
+              <w:t>was,</w:t>
+            </w:r>
+            <w:proofErr w:type="gramEnd"/>
+            <w:r>
+              <w:rPr>
+                <w:rFonts w:ascii="PalatinoLinotype-Roman" w:hAnsi="PalatinoLinotype-Roman" w:cs="PalatinoLinotype-Roman"/>
+              </w:rPr>
+              <w:t xml:space="preserve"> a fountain of living water, sweeter than honey, in their mouths.</w:t>
+            </w:r>
+          </w:p>
+        </w:tc>
+        <w:tc>
+          <w:tcPr>
+            <w:tcW w:w="702" w:type="pct"/>
+          </w:tcPr>
+          <w:p>
+            <w:r>
+              <w:t>It is for them: a fountain of living water: sweet in their throats: more than honey;</w:t>
+            </w:r>
+          </w:p>
+        </w:tc>
+        <w:tc>
+          <w:tcPr>
+            <w:tcW w:w="709" w:type="pct"/>
+          </w:tcPr>
+          <w:p>
+            <w:r>
+              <w:t>For them it is: a spring of living water: sweeter than honey: in their mouths.</w:t>
+            </w:r>
+          </w:p>
+        </w:tc>
+        <w:tc>
+          <w:tcPr>
+            <w:tcW w:w="721" w:type="pct"/>
+          </w:tcPr>
+          <w:p>
+            <w:pPr>
+              <w:pStyle w:val="EngHang"/>
+            </w:pPr>
+            <w:r>
+              <w:t>It is to them a fountain</w:t>
+            </w:r>
+          </w:p>
+          <w:p>
+            <w:pPr>
+              <w:pStyle w:val="EngHang"/>
+            </w:pPr>
+            <w:r>
+              <w:t>O</w:t>
+            </w:r>
+            <w:r>
+              <w:t xml:space="preserve">f </w:t>
+            </w:r>
+            <w:r>
+              <w:t>living water</w:t>
+            </w:r>
+            <w:r>
+              <w:t xml:space="preserve">, </w:t>
+            </w:r>
+          </w:p>
+          <w:p>
+            <w:pPr>
+              <w:pStyle w:val="EngHang"/>
+            </w:pPr>
+            <w:r>
+              <w:t>S</w:t>
+            </w:r>
+            <w:r>
+              <w:t>weet</w:t>
+            </w:r>
+            <w:r>
+              <w:t>er than honey</w:t>
+            </w:r>
+          </w:p>
+          <w:p>
+            <w:pPr>
+              <w:pStyle w:val="EngHangEnd"/>
+            </w:pPr>
+            <w:r>
               <w:lastRenderedPageBreak/>
-              <w:t>bodies, blossomed.</w:t>
-            </w:r>
-          </w:p>
-        </w:tc>
-        <w:tc>
-          <w:tcPr>
-            <w:tcW w:w="702" w:type="pct"/>
-          </w:tcPr>
-          <w:p>
+              <w:t>In their mouths</w:t>
+            </w:r>
+            <w:r>
+              <w:t>.</w:t>
+            </w:r>
+          </w:p>
+        </w:tc>
+        <w:tc>
+          <w:tcPr>
+            <w:tcW w:w="722" w:type="pct"/>
+          </w:tcPr>
+          <w:p>
+            <w:pPr>
+              <w:pStyle w:val="EngHang"/>
+            </w:pPr>
             <w:r>
               <w:lastRenderedPageBreak/>
-              <w:t>Whenever they proclaim it: their hearts rejoice: and their flesh: also shine;</w:t>
-            </w:r>
-          </w:p>
-        </w:tc>
-        <w:tc>
-          <w:tcPr>
-            <w:tcW w:w="709" w:type="pct"/>
-          </w:tcPr>
-          <w:p>
-            <w:r>
-              <w:t>When it is declared to them: their heart rejoices: and their bodies: blossom.</w:t>
-            </w:r>
-          </w:p>
-        </w:tc>
-        <w:tc>
-          <w:tcPr>
-            <w:tcW w:w="721" w:type="pct"/>
-          </w:tcPr>
-          <w:p>
-            <w:pPr>
-              <w:pStyle w:val="EngHang"/>
-            </w:pPr>
-            <w:r>
-              <w:t xml:space="preserve">When they declare </w:t>
-            </w:r>
-            <w:r>
-              <w:t>It,</w:t>
-            </w:r>
-          </w:p>
-          <w:p>
-            <w:pPr>
-              <w:pStyle w:val="EngHang"/>
-            </w:pPr>
-            <w:r>
-              <w:t>T</w:t>
-            </w:r>
-            <w:r>
-              <w:t xml:space="preserve">heir hearts will become </w:t>
-            </w:r>
-            <w:r>
-              <w:lastRenderedPageBreak/>
-              <w:t xml:space="preserve">joyful; </w:t>
-            </w:r>
-          </w:p>
-          <w:p>
-            <w:pPr>
-              <w:pStyle w:val="EngHang"/>
-            </w:pPr>
-            <w:r>
-              <w:t>And their flesh</w:t>
-            </w:r>
-            <w:r>
-              <w:t xml:space="preserve"> </w:t>
-            </w:r>
-          </w:p>
-          <w:p>
-            <w:r>
-              <w:t>will blossom</w:t>
-            </w:r>
-            <w:r>
-              <w:t>.</w:t>
-            </w:r>
-          </w:p>
-        </w:tc>
-        <w:tc>
-          <w:tcPr>
-            <w:tcW w:w="722" w:type="pct"/>
-          </w:tcPr>
-          <w:p>
-            <w:pPr>
-              <w:pStyle w:val="EngHang"/>
-            </w:pPr>
-            <w:r>
-              <w:lastRenderedPageBreak/>
-              <w:t xml:space="preserve">When they declare </w:t>
-            </w:r>
-            <w:r>
-              <w:t>It,</w:t>
-            </w:r>
-          </w:p>
-          <w:p>
-            <w:pPr>
-              <w:pStyle w:val="EngHang"/>
-            </w:pPr>
-            <w:r>
-              <w:t>T</w:t>
-            </w:r>
-            <w:r>
-              <w:t xml:space="preserve">heir hearts will become </w:t>
-            </w:r>
-            <w:r>
-              <w:lastRenderedPageBreak/>
-              <w:t xml:space="preserve">joyful; </w:t>
-            </w:r>
-          </w:p>
-          <w:p>
-            <w:pPr>
-              <w:pStyle w:val="EngHang"/>
-            </w:pPr>
-            <w:r>
-              <w:t>And their flesh</w:t>
-            </w:r>
-            <w:r>
-              <w:t xml:space="preserve"> </w:t>
-            </w:r>
-          </w:p>
-          <w:p>
-            <w:r>
-              <w:t>will blossom</w:t>
+              <w:t>It is to them a fountain</w:t>
+            </w:r>
+          </w:p>
+          <w:p>
+            <w:pPr>
+              <w:pStyle w:val="EngHang"/>
+            </w:pPr>
+            <w:r>
+              <w:t>O</w:t>
+            </w:r>
+            <w:r>
+              <w:t xml:space="preserve">f </w:t>
+            </w:r>
+            <w:r>
+              <w:t>living water</w:t>
+            </w:r>
+            <w:r>
+              <w:t xml:space="preserve">, </w:t>
+            </w:r>
+          </w:p>
+          <w:p>
+            <w:pPr>
+              <w:pStyle w:val="EngHang"/>
+            </w:pPr>
+            <w:r>
+              <w:t>S</w:t>
+            </w:r>
+            <w:r>
+              <w:t>weet</w:t>
+            </w:r>
+            <w:r>
+              <w:t>er than honey</w:t>
+            </w:r>
+          </w:p>
+          <w:p>
+            <w:r>
+              <w:t>In their mouths</w:t>
             </w:r>
             <w:r>
               <w:t>.</w:t>
@@ -2605,6 +2439,232 @@
             </w:pPr>
             <w:r>
               <w:lastRenderedPageBreak/>
+              <w:t>Ⲁⲩϣⲁⲛⲫⲓⲣⲓ ⲉ̀ⲣⲟϥ</w:t>
+            </w:r>
+          </w:p>
+          <w:p>
+            <w:pPr>
+              <w:pStyle w:val="CopticVersemulti-line"/>
+            </w:pPr>
+            <w:r>
+              <w:t>ϣⲁⲣⲉ ⲡⲟⲩϩⲏⲧ ⲟⲩⲛⲟϥ</w:t>
+            </w:r>
+          </w:p>
+          <w:p>
+            <w:pPr>
+              <w:pStyle w:val="CopticVersemulti-line"/>
+            </w:pPr>
+            <w:r>
+              <w:t>ⲛ̀ⲧⲉⲥⲫⲓⲣⲓ ⲉ̀ⲃⲟⲗ</w:t>
+            </w:r>
+          </w:p>
+          <w:p>
+            <w:pPr>
+              <w:pStyle w:val="CopticVerse"/>
+            </w:pPr>
+            <w:r>
+              <w:t>ⲛ̀ϫⲉ ⲧⲟⲩⲕⲉⲣⲥⲁⲣⲝ</w:t>
+            </w:r>
+          </w:p>
+        </w:tc>
+        <w:tc>
+          <w:tcPr>
+            <w:tcW w:w="714" w:type="pct"/>
+          </w:tcPr>
+          <w:p>
+            <w:pPr>
+              <w:pStyle w:val="EngHang"/>
+            </w:pPr>
+            <w:r>
+              <w:t>When they declare it</w:t>
+            </w:r>
+            <w:r>
+              <w:t>,</w:t>
+            </w:r>
+          </w:p>
+          <w:p>
+            <w:pPr>
+              <w:pStyle w:val="EngHang"/>
+            </w:pPr>
+            <w:r>
+              <w:t>T</w:t>
+            </w:r>
+            <w:r>
+              <w:t xml:space="preserve">heir hearts will become joyful; </w:t>
+            </w:r>
+          </w:p>
+          <w:p>
+            <w:pPr>
+              <w:pStyle w:val="EngHang"/>
+            </w:pPr>
+            <w:r>
+              <w:t xml:space="preserve">And </w:t>
+            </w:r>
+            <w:r>
+              <w:t xml:space="preserve">also </w:t>
+            </w:r>
+          </w:p>
+          <w:p>
+            <w:pPr>
+              <w:pStyle w:val="EngHangEnd"/>
+            </w:pPr>
+            <w:r>
+              <w:t>T</w:t>
+            </w:r>
+            <w:r>
+              <w:t>heir flesh blossoms.</w:t>
+            </w:r>
+          </w:p>
+        </w:tc>
+        <w:tc>
+          <w:tcPr>
+            <w:tcW w:w="714" w:type="pct"/>
+          </w:tcPr>
+          <w:p>
+            <w:r>
+              <w:rPr>
+                <w:rFonts w:ascii="PalatinoLinotype-Roman" w:hAnsi="PalatinoLinotype-Roman" w:cs="PalatinoLinotype-Roman"/>
+              </w:rPr>
+              <w:t>When they call upon it, their hearts rejoiced, and their bodies, blossomed.</w:t>
+            </w:r>
+          </w:p>
+        </w:tc>
+        <w:tc>
+          <w:tcPr>
+            <w:tcW w:w="702" w:type="pct"/>
+          </w:tcPr>
+          <w:p>
+            <w:r>
+              <w:t>Whenever they proclaim it: their hearts rejoice: and their flesh: also shine;</w:t>
+            </w:r>
+          </w:p>
+        </w:tc>
+        <w:tc>
+          <w:tcPr>
+            <w:tcW w:w="709" w:type="pct"/>
+          </w:tcPr>
+          <w:p>
+            <w:r>
+              <w:t>When it is declared to them: their heart rejoices: and their bodies: blossom.</w:t>
+            </w:r>
+          </w:p>
+        </w:tc>
+        <w:tc>
+          <w:tcPr>
+            <w:tcW w:w="721" w:type="pct"/>
+          </w:tcPr>
+          <w:p>
+            <w:pPr>
+              <w:pStyle w:val="EngHang"/>
+            </w:pPr>
+            <w:r>
+              <w:t xml:space="preserve">When they declare </w:t>
+            </w:r>
+            <w:r>
+              <w:t>It,</w:t>
+            </w:r>
+          </w:p>
+          <w:p>
+            <w:pPr>
+              <w:pStyle w:val="EngHang"/>
+            </w:pPr>
+            <w:r>
+              <w:t>T</w:t>
+            </w:r>
+            <w:r>
+              <w:t xml:space="preserve">heir hearts will become joyful; </w:t>
+            </w:r>
+          </w:p>
+          <w:p>
+            <w:pPr>
+              <w:pStyle w:val="EngHang"/>
+            </w:pPr>
+            <w:r>
+              <w:t>And their flesh</w:t>
+            </w:r>
+            <w:r>
+              <w:t xml:space="preserve"> </w:t>
+            </w:r>
+          </w:p>
+          <w:p>
+            <w:pPr>
+              <w:pStyle w:val="EngHangEnd"/>
+            </w:pPr>
+            <w:proofErr w:type="gramStart"/>
+            <w:r>
+              <w:t>will</w:t>
+            </w:r>
+            <w:proofErr w:type="gramEnd"/>
+            <w:r>
+              <w:t xml:space="preserve"> blossom</w:t>
+            </w:r>
+            <w:r>
+              <w:t>.</w:t>
+            </w:r>
+          </w:p>
+        </w:tc>
+        <w:tc>
+          <w:tcPr>
+            <w:tcW w:w="722" w:type="pct"/>
+          </w:tcPr>
+          <w:p>
+            <w:pPr>
+              <w:pStyle w:val="EngHang"/>
+            </w:pPr>
+            <w:r>
+              <w:t xml:space="preserve">When they declare </w:t>
+            </w:r>
+            <w:r>
+              <w:t>It,</w:t>
+            </w:r>
+          </w:p>
+          <w:p>
+            <w:pPr>
+              <w:pStyle w:val="EngHang"/>
+            </w:pPr>
+            <w:r>
+              <w:t>T</w:t>
+            </w:r>
+            <w:r>
+              <w:t xml:space="preserve">heir hearts will become joyful; </w:t>
+            </w:r>
+          </w:p>
+          <w:p>
+            <w:pPr>
+              <w:pStyle w:val="EngHang"/>
+            </w:pPr>
+            <w:r>
+              <w:t>And their flesh</w:t>
+            </w:r>
+            <w:r>
+              <w:t xml:space="preserve"> </w:t>
+            </w:r>
+          </w:p>
+          <w:p>
+            <w:proofErr w:type="gramStart"/>
+            <w:r>
+              <w:t>will</w:t>
+            </w:r>
+            <w:proofErr w:type="gramEnd"/>
+            <w:r>
+              <w:t xml:space="preserve"> blossom</w:t>
+            </w:r>
+            <w:r>
+              <w:t>.</w:t>
+            </w:r>
+          </w:p>
+        </w:tc>
+      </w:tr>
+      <w:tr>
+        <w:tc>
+          <w:tcPr>
+            <w:tcW w:w="718" w:type="pct"/>
+          </w:tcPr>
+          <w:p>
+            <w:pPr>
+              <w:pStyle w:val="CopticVersemulti-line"/>
+            </w:pPr>
+            <w:r>
               <w:t>Ⲁⲩϣⲁⲛⲥⲁϫⲓ ⲉ̀ⲣⲟϥ</w:t>
             </w:r>
           </w:p>
@@ -2783,7 +2843,7 @@
           </w:p>
           <w:p>
             <w:pPr>
-              <w:pStyle w:val="EngHang"/>
+              <w:pStyle w:val="EngHangEnd"/>
             </w:pPr>
             <w:r>
               <w:t>T</w:t>
@@ -2873,6 +2933,7 @@
           </w:p>
         </w:tc>
       </w:tr>
+      <w:bookmarkEnd w:id="0"/>
     </w:tbl>
     <w:p>
       <w:pPr>
@@ -2890,8 +2951,8 @@
 </file>
 
 <file path=word/comments.xml><?xml version="1.0" encoding="utf-8"?>
-<w:comments xmlns:ve="http://schemas.openxmlformats.org/markup-compatibility/2006" xmlns:o="urn:schemas-microsoft-com:office:office" xmlns:r="http://schemas.openxmlformats.org/officeDocument/2006/relationships" xmlns:m="http://schemas.openxmlformats.org/officeDocument/2006/math" xmlns:v="urn:schemas-microsoft-com:vml" xmlns:wp="http://schemas.openxmlformats.org/drawingml/2006/wordprocessingDrawing" xmlns:w10="urn:schemas-microsoft-com:office:word" xmlns:w="http://schemas.openxmlformats.org/wordprocessingml/2006/main" xmlns:wne="http://schemas.microsoft.com/office/word/2006/wordml">
-  <w:comment w:id="0" w:author="Windows User" w:date="2014-12-28T22:00:00Z" w:initials="BS">
+<w:comments xmlns:wpc="http://schemas.microsoft.com/office/word/2010/wordprocessingCanvas" xmlns:mc="http://schemas.openxmlformats.org/markup-compatibility/2006" xmlns:o="urn:schemas-microsoft-com:office:office" xmlns:r="http://schemas.openxmlformats.org/officeDocument/2006/relationships" xmlns:m="http://schemas.openxmlformats.org/officeDocument/2006/math" xmlns:v="urn:schemas-microsoft-com:vml" xmlns:wp14="http://schemas.microsoft.com/office/word/2010/wordprocessingDrawing" xmlns:wp="http://schemas.openxmlformats.org/drawingml/2006/wordprocessingDrawing" xmlns:w10="urn:schemas-microsoft-com:office:word" xmlns:w="http://schemas.openxmlformats.org/wordprocessingml/2006/main" xmlns:w14="http://schemas.microsoft.com/office/word/2010/wordml" xmlns:wpg="http://schemas.microsoft.com/office/word/2010/wordprocessingGroup" xmlns:wpi="http://schemas.microsoft.com/office/word/2010/wordprocessingInk" xmlns:wne="http://schemas.microsoft.com/office/word/2006/wordml" xmlns:wps="http://schemas.microsoft.com/office/word/2010/wordprocessingShape" mc:Ignorable="w14 wp14">
+  <w:comment w:id="1" w:author="Windows User" w:date="2014-12-28T22:00:00Z" w:initials="BS">
     <w:p>
       <w:pPr>
         <w:pStyle w:val="CommentText"/>
@@ -2902,20 +2963,17 @@
         </w:rPr>
         <w:annotationRef/>
       </w:r>
+      <w:proofErr w:type="gramStart"/>
       <w:r>
-        <w:t xml:space="preserve">tense is flipping so much </w:t>
+        <w:t>tense</w:t>
       </w:r>
-      <w:proofErr w:type="spellStart"/>
+      <w:proofErr w:type="gramEnd"/>
       <w:r>
-        <w:t>vs</w:t>
-      </w:r>
-      <w:proofErr w:type="spellEnd"/>
-      <w:r>
-        <w:t xml:space="preserve"> to vs. Any way to make more consistent?</w:t>
+        <w:t xml:space="preserve"> is flipping so much vs to vs. Any way to make more consistent?</w:t>
       </w:r>
     </w:p>
   </w:comment>
-  <w:comment w:id="1" w:author="Windows User" w:date="2014-12-28T22:01:00Z" w:initials="BS">
+  <w:comment w:id="2" w:author="Windows User" w:date="2014-12-28T22:01:00Z" w:initials="BS">
     <w:p>
       <w:pPr>
         <w:pStyle w:val="CommentText"/>
@@ -2926,12 +2984,33 @@
         </w:rPr>
         <w:annotationRef/>
       </w:r>
+      <w:proofErr w:type="gramStart"/>
       <w:r>
-        <w:t>cold frost? frosty cold?  too many ands.</w:t>
+        <w:t>cold</w:t>
+      </w:r>
+      <w:proofErr w:type="gramEnd"/>
+      <w:r>
+        <w:t xml:space="preserve"> frost? </w:t>
+      </w:r>
+      <w:proofErr w:type="gramStart"/>
+      <w:r>
+        <w:t>frosty</w:t>
+      </w:r>
+      <w:proofErr w:type="gramEnd"/>
+      <w:r>
+        <w:t xml:space="preserve"> cold?  </w:t>
+      </w:r>
+      <w:proofErr w:type="gramStart"/>
+      <w:r>
+        <w:t>too</w:t>
+      </w:r>
+      <w:proofErr w:type="gramEnd"/>
+      <w:r>
+        <w:t xml:space="preserve"> many ands.</w:t>
       </w:r>
     </w:p>
   </w:comment>
-  <w:comment w:id="2" w:author="Windows User" w:date="2014-12-28T22:03:00Z" w:initials="BS">
+  <w:comment w:id="3" w:author="Windows User" w:date="2014-12-28T22:03:00Z" w:initials="BS">
     <w:p>
       <w:pPr>
         <w:pStyle w:val="CommentText"/>
@@ -2951,7 +3030,7 @@
 </file>
 
 <file path=word/styles.xml><?xml version="1.0" encoding="utf-8"?>
-<w:styles xmlns:r="http://schemas.openxmlformats.org/officeDocument/2006/relationships" xmlns:w="http://schemas.openxmlformats.org/wordprocessingml/2006/main">
+<w:styles xmlns:mc="http://schemas.openxmlformats.org/markup-compatibility/2006" xmlns:r="http://schemas.openxmlformats.org/officeDocument/2006/relationships" xmlns:w="http://schemas.openxmlformats.org/wordprocessingml/2006/main" xmlns:w14="http://schemas.microsoft.com/office/word/2010/wordml" mc:Ignorable="w14">
   <w:docDefaults>
     <w:rPrDefault>
       <w:rPr>
@@ -3177,7 +3256,6 @@
     <w:uiPriority w:val="99"/>
     <w:semiHidden/>
     <w:unhideWhenUsed/>
-    <w:qFormat/>
     <w:tblPr>
       <w:tblInd w:w="0" w:type="dxa"/>
       <w:tblCellMar>
@@ -3218,7 +3296,6 @@
       <w:spacing w:after="0" w:line="240" w:lineRule="auto"/>
     </w:pPr>
     <w:tblPr>
-      <w:tblInd w:w="0" w:type="dxa"/>
       <w:tblBorders>
         <w:top w:val="single" w:sz="4" w:space="0" w:color="auto"/>
         <w:left w:val="single" w:sz="4" w:space="0" w:color="auto"/>
@@ -3227,12 +3304,6 @@
         <w:insideH w:val="single" w:sz="4" w:space="0" w:color="auto"/>
         <w:insideV w:val="single" w:sz="4" w:space="0" w:color="auto"/>
       </w:tblBorders>
-      <w:tblCellMar>
-        <w:top w:w="0" w:type="dxa"/>
-        <w:left w:w="108" w:type="dxa"/>
-        <w:bottom w:w="0" w:type="dxa"/>
-        <w:right w:w="108" w:type="dxa"/>
-      </w:tblCellMar>
     </w:tblPr>
   </w:style>
   <w:style w:type="paragraph" w:customStyle="1" w:styleId="Coptic">
@@ -3347,8 +3418,11 @@
     <w:semiHidden/>
     <w:rsid w:val="00B61BA2"/>
     <w:rPr>
+      <w:rFonts w:ascii="Times New Roman" w:hAnsi="Times New Roman"/>
       <w:b/>
       <w:bCs/>
+      <w:sz w:val="20"/>
+      <w:szCs w:val="20"/>
     </w:rPr>
   </w:style>
   <w:style w:type="paragraph" w:customStyle="1" w:styleId="EngInd">
@@ -3520,6 +3594,196 @@
       <w:sz w:val="24"/>
       <w:szCs w:val="24"/>
     </w:rPr>
+  </w:style>
+</w:styles>
+</file>
+
+<file path=word/stylesWithEffects.xml><?xml version="1.0" encoding="utf-8"?>
+<w:styles xmlns:wpc="http://schemas.microsoft.com/office/word/2010/wordprocessingCanvas" xmlns:mc="http://schemas.openxmlformats.org/markup-compatibility/2006" xmlns:o="urn:schemas-microsoft-com:office:office" xmlns:r="http://schemas.openxmlformats.org/officeDocument/2006/relationships" xmlns:m="http://schemas.openxmlformats.org/officeDocument/2006/math" xmlns:v="urn:schemas-microsoft-com:vml" xmlns:wp14="http://schemas.microsoft.com/office/word/2010/wordprocessingDrawing" xmlns:wp="http://schemas.openxmlformats.org/drawingml/2006/wordprocessingDrawing" xmlns:w10="urn:schemas-microsoft-com:office:word" xmlns:w="http://schemas.openxmlformats.org/wordprocessingml/2006/main" xmlns:w14="http://schemas.microsoft.com/office/word/2010/wordml" xmlns:wpg="http://schemas.microsoft.com/office/word/2010/wordprocessingGroup" xmlns:wpi="http://schemas.microsoft.com/office/word/2010/wordprocessingInk" xmlns:wne="http://schemas.microsoft.com/office/word/2006/wordml" xmlns:wps="http://schemas.microsoft.com/office/word/2010/wordprocessingShape" mc:Ignorable="w14 wp14">
+  <w:docDefaults>
+    <w:rPrDefault>
+      <w:rPr>
+        <w:rFonts w:asciiTheme="minorHAnsi" w:eastAsiaTheme="minorEastAsia" w:hAnsiTheme="minorHAnsi" w:cstheme="minorBidi"/>
+        <w:sz w:val="22"/>
+        <w:szCs w:val="22"/>
+        <w:lang w:val="en-US" w:eastAsia="en-US" w:bidi="ar-SA"/>
+      </w:rPr>
+    </w:rPrDefault>
+    <w:pPrDefault>
+      <w:pPr>
+        <w:spacing w:after="200" w:line="276" w:lineRule="auto"/>
+      </w:pPr>
+    </w:pPrDefault>
+  </w:docDefaults>
+  <w:latentStyles w:defLockedState="0" w:defUIPriority="99" w:defSemiHidden="1" w:defUnhideWhenUsed="1" w:defQFormat="0" w:count="267">
+    <w:lsdException w:name="Normal" w:semiHidden="0" w:uiPriority="0" w:unhideWhenUsed="0" w:qFormat="1"/>
+    <w:lsdException w:name="heading 1" w:semiHidden="0" w:uiPriority="9" w:unhideWhenUsed="0" w:qFormat="1"/>
+    <w:lsdException w:name="heading 2" w:uiPriority="9" w:qFormat="1"/>
+    <w:lsdException w:name="heading 3" w:uiPriority="9" w:qFormat="1"/>
+    <w:lsdException w:name="heading 4" w:uiPriority="9" w:qFormat="1"/>
+    <w:lsdException w:name="heading 5" w:uiPriority="9" w:qFormat="1"/>
+    <w:lsdException w:name="heading 6" w:uiPriority="9" w:qFormat="1"/>
+    <w:lsdException w:name="heading 7" w:uiPriority="9" w:qFormat="1"/>
+    <w:lsdException w:name="heading 8" w:uiPriority="9" w:qFormat="1"/>
+    <w:lsdException w:name="heading 9" w:uiPriority="9" w:qFormat="1"/>
+    <w:lsdException w:name="toc 1" w:uiPriority="39"/>
+    <w:lsdException w:name="toc 2" w:uiPriority="39"/>
+    <w:lsdException w:name="toc 3" w:uiPriority="39"/>
+    <w:lsdException w:name="toc 4" w:uiPriority="39"/>
+    <w:lsdException w:name="toc 5" w:uiPriority="39"/>
+    <w:lsdException w:name="toc 6" w:uiPriority="39"/>
+    <w:lsdException w:name="toc 7" w:uiPriority="39"/>
+    <w:lsdException w:name="toc 8" w:uiPriority="39"/>
+    <w:lsdException w:name="toc 9" w:uiPriority="39"/>
+    <w:lsdException w:name="caption" w:uiPriority="35" w:qFormat="1"/>
+    <w:lsdException w:name="Title" w:semiHidden="0" w:uiPriority="10" w:unhideWhenUsed="0" w:qFormat="1"/>
+    <w:lsdException w:name="Default Paragraph Font" w:uiPriority="1"/>
+    <w:lsdException w:name="Subtitle" w:semiHidden="0" w:uiPriority="11" w:unhideWhenUsed="0" w:qFormat="1"/>
+    <w:lsdException w:name="Strong" w:semiHidden="0" w:uiPriority="22" w:unhideWhenUsed="0" w:qFormat="1"/>
+    <w:lsdException w:name="Emphasis" w:semiHidden="0" w:uiPriority="20" w:unhideWhenUsed="0" w:qFormat="1"/>
+    <w:lsdException w:name="Table Grid" w:semiHidden="0" w:uiPriority="59" w:unhideWhenUsed="0"/>
+    <w:lsdException w:name="Placeholder Text" w:unhideWhenUsed="0"/>
+    <w:lsdException w:name="No Spacing" w:semiHidden="0" w:uiPriority="1" w:unhideWhenUsed="0" w:qFormat="1"/>
+    <w:lsdException w:name="Light Shading" w:semiHidden="0" w:uiPriority="60" w:unhideWhenUsed="0"/>
+    <w:lsdException w:name="Light List" w:semiHidden="0" w:uiPriority="61" w:unhideWhenUsed="0"/>
+    <w:lsdException w:name="Light Grid" w:semiHidden="0" w:uiPriority="62" w:unhideWhenUsed="0"/>
+    <w:lsdException w:name="Medium Shading 1" w:semiHidden="0" w:uiPriority="63" w:unhideWhenUsed="0"/>
+    <w:lsdException w:name="Medium Shading 2" w:semiHidden="0" w:uiPriority="64" w:unhideWhenUsed="0"/>
+    <w:lsdException w:name="Medium List 1" w:semiHidden="0" w:uiPriority="65" w:unhideWhenUsed="0"/>
+    <w:lsdException w:name="Medium List 2" w:semiHidden="0" w:uiPriority="66" w:unhideWhenUsed="0"/>
+    <w:lsdException w:name="Medium Grid 1" w:semiHidden="0" w:uiPriority="67" w:unhideWhenUsed="0"/>
+    <w:lsdException w:name="Medium Grid 2" w:semiHidden="0" w:uiPriority="68" w:unhideWhenUsed="0"/>
+    <w:lsdException w:name="Medium Grid 3" w:semiHidden="0" w:uiPriority="69" w:unhideWhenUsed="0"/>
+    <w:lsdException w:name="Dark List" w:semiHidden="0" w:uiPriority="70" w:unhideWhenUsed="0"/>
+    <w:lsdException w:name="Colorful Shading" w:semiHidden="0" w:uiPriority="71" w:unhideWhenUsed="0"/>
+    <w:lsdException w:name="Colorful List" w:semiHidden="0" w:uiPriority="72" w:unhideWhenUsed="0"/>
+    <w:lsdException w:name="Colorful Grid" w:semiHidden="0" w:uiPriority="73" w:unhideWhenUsed="0"/>
+    <w:lsdException w:name="Light Shading Accent 1" w:semiHidden="0" w:uiPriority="60" w:unhideWhenUsed="0"/>
+    <w:lsdException w:name="Light List Accent 1" w:semiHidden="0" w:uiPriority="61" w:unhideWhenUsed="0"/>
+    <w:lsdException w:name="Light Grid Accent 1" w:semiHidden="0" w:uiPriority="62" w:unhideWhenUsed="0"/>
+    <w:lsdException w:name="Medium Shading 1 Accent 1" w:semiHidden="0" w:uiPriority="63" w:unhideWhenUsed="0"/>
+    <w:lsdException w:name="Medium Shading 2 Accent 1" w:semiHidden="0" w:uiPriority="64" w:unhideWhenUsed="0"/>
+    <w:lsdException w:name="Medium List 1 Accent 1" w:semiHidden="0" w:uiPriority="65" w:unhideWhenUsed="0"/>
+    <w:lsdException w:name="Revision" w:unhideWhenUsed="0"/>
+    <w:lsdException w:name="List Paragraph" w:semiHidden="0" w:uiPriority="34" w:unhideWhenUsed="0" w:qFormat="1"/>
+    <w:lsdException w:name="Quote" w:semiHidden="0" w:uiPriority="29" w:unhideWhenUsed="0" w:qFormat="1"/>
+    <w:lsdException w:name="Intense Quote" w:semiHidden="0" w:uiPriority="30" w:unhideWhenUsed="0" w:qFormat="1"/>
+    <w:lsdException w:name="Medium List 2 Accent 1" w:semiHidden="0" w:uiPriority="66" w:unhideWhenUsed="0"/>
+    <w:lsdException w:name="Medium Grid 1 Accent 1" w:semiHidden="0" w:uiPriority="67" w:unhideWhenUsed="0"/>
+    <w:lsdException w:name="Medium Grid 2 Accent 1" w:semiHidden="0" w:uiPriority="68" w:unhideWhenUsed="0"/>
+    <w:lsdException w:name="Medium Grid 3 Accent 1" w:semiHidden="0" w:uiPriority="69" w:unhideWhenUsed="0"/>
+    <w:lsdException w:name="Dark List Accent 1" w:semiHidden="0" w:uiPriority="70" w:unhideWhenUsed="0"/>
+    <w:lsdException w:name="Colorful Shading Accent 1" w:semiHidden="0" w:uiPriority="71" w:unhideWhenUsed="0"/>
+    <w:lsdException w:name="Colorful List Accent 1" w:semiHidden="0" w:uiPriority="72" w:unhideWhenUsed="0"/>
+    <w:lsdException w:name="Colorful Grid Accent 1" w:semiHidden="0" w:uiPriority="73" w:unhideWhenUsed="0"/>
+    <w:lsdException w:name="Light Shading Accent 2" w:semiHidden="0" w:uiPriority="60" w:unhideWhenUsed="0"/>
+    <w:lsdException w:name="Light List Accent 2" w:semiHidden="0" w:uiPriority="61" w:unhideWhenUsed="0"/>
+    <w:lsdException w:name="Light Grid Accent 2" w:semiHidden="0" w:uiPriority="62" w:unhideWhenUsed="0"/>
+    <w:lsdException w:name="Medium Shading 1 Accent 2" w:semiHidden="0" w:uiPriority="63" w:unhideWhenUsed="0"/>
+    <w:lsdException w:name="Medium Shading 2 Accent 2" w:semiHidden="0" w:uiPriority="64" w:unhideWhenUsed="0"/>
+    <w:lsdException w:name="Medium List 1 Accent 2" w:semiHidden="0" w:uiPriority="65" w:unhideWhenUsed="0"/>
+    <w:lsdException w:name="Medium List 2 Accent 2" w:semiHidden="0" w:uiPriority="66" w:unhideWhenUsed="0"/>
+    <w:lsdException w:name="Medium Grid 1 Accent 2" w:semiHidden="0" w:uiPriority="67" w:unhideWhenUsed="0"/>
+    <w:lsdException w:name="Medium Grid 2 Accent 2" w:semiHidden="0" w:uiPriority="68" w:unhideWhenUsed="0"/>
+    <w:lsdException w:name="Medium Grid 3 Accent 2" w:semiHidden="0" w:uiPriority="69" w:unhideWhenUsed="0"/>
+    <w:lsdException w:name="Dark List Accent 2" w:semiHidden="0" w:uiPriority="70" w:unhideWhenUsed="0"/>
+    <w:lsdException w:name="Colorful Shading Accent 2" w:semiHidden="0" w:uiPriority="71" w:unhideWhenUsed="0"/>
+    <w:lsdException w:name="Colorful List Accent 2" w:semiHidden="0" w:uiPriority="72" w:unhideWhenUsed="0"/>
+    <w:lsdException w:name="Colorful Grid Accent 2" w:semiHidden="0" w:uiPriority="73" w:unhideWhenUsed="0"/>
+    <w:lsdException w:name="Light Shading Accent 3" w:semiHidden="0" w:uiPriority="60" w:unhideWhenUsed="0"/>
+    <w:lsdException w:name="Light List Accent 3" w:semiHidden="0" w:uiPriority="61" w:unhideWhenUsed="0"/>
+    <w:lsdException w:name="Light Grid Accent 3" w:semiHidden="0" w:uiPriority="62" w:unhideWhenUsed="0"/>
+    <w:lsdException w:name="Medium Shading 1 Accent 3" w:semiHidden="0" w:uiPriority="63" w:unhideWhenUsed="0"/>
+    <w:lsdException w:name="Medium Shading 2 Accent 3" w:semiHidden="0" w:uiPriority="64" w:unhideWhenUsed="0"/>
+    <w:lsdException w:name="Medium List 1 Accent 3" w:semiHidden="0" w:uiPriority="65" w:unhideWhenUsed="0"/>
+    <w:lsdException w:name="Medium List 2 Accent 3" w:semiHidden="0" w:uiPriority="66" w:unhideWhenUsed="0"/>
+    <w:lsdException w:name="Medium Grid 1 Accent 3" w:semiHidden="0" w:uiPriority="67" w:unhideWhenUsed="0"/>
+    <w:lsdException w:name="Medium Grid 2 Accent 3" w:semiHidden="0" w:uiPriority="68" w:unhideWhenUsed="0"/>
+    <w:lsdException w:name="Medium Grid 3 Accent 3" w:semiHidden="0" w:uiPriority="69" w:unhideWhenUsed="0"/>
+    <w:lsdException w:name="Dark List Accent 3" w:semiHidden="0" w:uiPriority="70" w:unhideWhenUsed="0"/>
+    <w:lsdException w:name="Colorful Shading Accent 3" w:semiHidden="0" w:uiPriority="71" w:unhideWhenUsed="0"/>
+    <w:lsdException w:name="Colorful List Accent 3" w:semiHidden="0" w:uiPriority="72" w:unhideWhenUsed="0"/>
+    <w:lsdException w:name="Colorful Grid Accent 3" w:semiHidden="0" w:uiPriority="73" w:unhideWhenUsed="0"/>
+    <w:lsdException w:name="Light Shading Accent 4" w:semiHidden="0" w:uiPriority="60" w:unhideWhenUsed="0"/>
+    <w:lsdException w:name="Light List Accent 4" w:semiHidden="0" w:uiPriority="61" w:unhideWhenUsed="0"/>
+    <w:lsdException w:name="Light Grid Accent 4" w:semiHidden="0" w:uiPriority="62" w:unhideWhenUsed="0"/>
+    <w:lsdException w:name="Medium Shading 1 Accent 4" w:semiHidden="0" w:uiPriority="63" w:unhideWhenUsed="0"/>
+    <w:lsdException w:name="Medium Shading 2 Accent 4" w:semiHidden="0" w:uiPriority="64" w:unhideWhenUsed="0"/>
+    <w:lsdException w:name="Medium List 1 Accent 4" w:semiHidden="0" w:uiPriority="65" w:unhideWhenUsed="0"/>
+    <w:lsdException w:name="Medium List 2 Accent 4" w:semiHidden="0" w:uiPriority="66" w:unhideWhenUsed="0"/>
+    <w:lsdException w:name="Medium Grid 1 Accent 4" w:semiHidden="0" w:uiPriority="67" w:unhideWhenUsed="0"/>
+    <w:lsdException w:name="Medium Grid 2 Accent 4" w:semiHidden="0" w:uiPriority="68" w:unhideWhenUsed="0"/>
+    <w:lsdException w:name="Medium Grid 3 Accent 4" w:semiHidden="0" w:uiPriority="69" w:unhideWhenUsed="0"/>
+    <w:lsdException w:name="Dark List Accent 4" w:semiHidden="0" w:uiPriority="70" w:unhideWhenUsed="0"/>
+    <w:lsdException w:name="Colorful Shading Accent 4" w:semiHidden="0" w:uiPriority="71" w:unhideWhenUsed="0"/>
+    <w:lsdException w:name="Colorful List Accent 4" w:semiHidden="0" w:uiPriority="72" w:unhideWhenUsed="0"/>
+    <w:lsdException w:name="Colorful Grid Accent 4" w:semiHidden="0" w:uiPriority="73" w:unhideWhenUsed="0"/>
+    <w:lsdException w:name="Light Shading Accent 5" w:semiHidden="0" w:uiPriority="60" w:unhideWhenUsed="0"/>
+    <w:lsdException w:name="Light List Accent 5" w:semiHidden="0" w:uiPriority="61" w:unhideWhenUsed="0"/>
+    <w:lsdException w:name="Light Grid Accent 5" w:semiHidden="0" w:uiPriority="62" w:unhideWhenUsed="0"/>
+    <w:lsdException w:name="Medium Shading 1 Accent 5" w:semiHidden="0" w:uiPriority="63" w:unhideWhenUsed="0"/>
+    <w:lsdException w:name="Medium Shading 2 Accent 5" w:semiHidden="0" w:uiPriority="64" w:unhideWhenUsed="0"/>
+    <w:lsdException w:name="Medium List 1 Accent 5" w:semiHidden="0" w:uiPriority="65" w:unhideWhenUsed="0"/>
+    <w:lsdException w:name="Medium List 2 Accent 5" w:semiHidden="0" w:uiPriority="66" w:unhideWhenUsed="0"/>
+    <w:lsdException w:name="Medium Grid 1 Accent 5" w:semiHidden="0" w:uiPriority="67" w:unhideWhenUsed="0"/>
+    <w:lsdException w:name="Medium Grid 2 Accent 5" w:semiHidden="0" w:uiPriority="68" w:unhideWhenUsed="0"/>
+    <w:lsdException w:name="Medium Grid 3 Accent 5" w:semiHidden="0" w:uiPriority="69" w:unhideWhenUsed="0"/>
+    <w:lsdException w:name="Dark List Accent 5" w:semiHidden="0" w:uiPriority="70" w:unhideWhenUsed="0"/>
+    <w:lsdException w:name="Colorful Shading Accent 5" w:semiHidden="0" w:uiPriority="71" w:unhideWhenUsed="0"/>
+    <w:lsdException w:name="Colorful List Accent 5" w:semiHidden="0" w:uiPriority="72" w:unhideWhenUsed="0"/>
+    <w:lsdException w:name="Colorful Grid Accent 5" w:semiHidden="0" w:uiPriority="73" w:unhideWhenUsed="0"/>
+    <w:lsdException w:name="Light Shading Accent 6" w:semiHidden="0" w:uiPriority="60" w:unhideWhenUsed="0"/>
+    <w:lsdException w:name="Light List Accent 6" w:semiHidden="0" w:uiPriority="61" w:unhideWhenUsed="0"/>
+    <w:lsdException w:name="Light Grid Accent 6" w:semiHidden="0" w:uiPriority="62" w:unhideWhenUsed="0"/>
+    <w:lsdException w:name="Medium Shading 1 Accent 6" w:semiHidden="0" w:uiPriority="63" w:unhideWhenUsed="0"/>
+    <w:lsdException w:name="Medium Shading 2 Accent 6" w:semiHidden="0" w:uiPriority="64" w:unhideWhenUsed="0"/>
+    <w:lsdException w:name="Medium List 1 Accent 6" w:semiHidden="0" w:uiPriority="65" w:unhideWhenUsed="0"/>
+    <w:lsdException w:name="Medium List 2 Accent 6" w:semiHidden="0" w:uiPriority="66" w:unhideWhenUsed="0"/>
+    <w:lsdException w:name="Medium Grid 1 Accent 6" w:semiHidden="0" w:uiPriority="67" w:unhideWhenUsed="0"/>
+    <w:lsdException w:name="Medium Grid 2 Accent 6" w:semiHidden="0" w:uiPriority="68" w:unhideWhenUsed="0"/>
+    <w:lsdException w:name="Medium Grid 3 Accent 6" w:semiHidden="0" w:uiPriority="69" w:unhideWhenUsed="0"/>
+    <w:lsdException w:name="Dark List Accent 6" w:semiHidden="0" w:uiPriority="70" w:unhideWhenUsed="0"/>
+    <w:lsdException w:name="Colorful Shading Accent 6" w:semiHidden="0" w:uiPriority="71" w:unhideWhenUsed="0"/>
+    <w:lsdException w:name="Colorful List Accent 6" w:semiHidden="0" w:uiPriority="72" w:unhideWhenUsed="0"/>
+    <w:lsdException w:name="Colorful Grid Accent 6" w:semiHidden="0" w:uiPriority="73" w:unhideWhenUsed="0"/>
+    <w:lsdException w:name="Subtle Emphasis" w:semiHidden="0" w:uiPriority="19" w:unhideWhenUsed="0" w:qFormat="1"/>
+    <w:lsdException w:name="Intense Emphasis" w:semiHidden="0" w:uiPriority="21" w:unhideWhenUsed="0" w:qFormat="1"/>
+    <w:lsdException w:name="Subtle Reference" w:semiHidden="0" w:uiPriority="31" w:unhideWhenUsed="0" w:qFormat="1"/>
+    <w:lsdException w:name="Intense Reference" w:semiHidden="0" w:uiPriority="32" w:unhideWhenUsed="0" w:qFormat="1"/>
+    <w:lsdException w:name="Book Title" w:semiHidden="0" w:uiPriority="33" w:unhideWhenUsed="0" w:qFormat="1"/>
+    <w:lsdException w:name="Bibliography" w:uiPriority="37"/>
+    <w:lsdException w:name="TOC Heading" w:uiPriority="39" w:qFormat="1"/>
+  </w:latentStyles>
+  <w:style w:type="paragraph" w:default="1" w:styleId="Normal">
+    <w:name w:val="Normal"/>
+    <w:qFormat/>
+  </w:style>
+  <w:style w:type="character" w:default="1" w:styleId="DefaultParagraphFont">
+    <w:name w:val="Default Paragraph Font"/>
+    <w:uiPriority w:val="1"/>
+    <w:semiHidden/>
+    <w:unhideWhenUsed/>
+  </w:style>
+  <w:style w:type="table" w:default="1" w:styleId="TableNormal">
+    <w:name w:val="Normal Table"/>
+    <w:uiPriority w:val="99"/>
+    <w:semiHidden/>
+    <w:unhideWhenUsed/>
+    <w:tblPr>
+      <w:tblInd w:w="0" w:type="dxa"/>
+      <w:tblCellMar>
+        <w:top w:w="0" w:type="dxa"/>
+        <w:left w:w="108" w:type="dxa"/>
+        <w:bottom w:w="0" w:type="dxa"/>
+        <w:right w:w="108" w:type="dxa"/>
+      </w:tblCellMar>
+    </w:tblPr>
+  </w:style>
+  <w:style w:type="numbering" w:default="1" w:styleId="NoList">
+    <w:name w:val="No List"/>
+    <w:uiPriority w:val="99"/>
+    <w:semiHidden/>
+    <w:unhideWhenUsed/>
   </w:style>
 </w:styles>
 </file>

</xml_diff>